<commit_message>
lab 2 final push
</commit_message>
<xml_diff>
--- a/Lab 2/Lab 2.docx
+++ b/Lab 2/Lab 2.docx
@@ -526,15 +526,7 @@
               <w:spacing w:line="240" w:lineRule="auto"/>
             </w:pPr>
             <w:r>
-              <w:t>(CRS_</w:t>
-            </w:r>
-            <w:proofErr w:type="gramStart"/>
-            <w:r>
-              <w:t>NAME,SL</w:t>
-            </w:r>
-            <w:proofErr w:type="gramEnd"/>
-            <w:r>
-              <w:t>_NAME)</w:t>
+              <w:t>NONE</w:t>
             </w:r>
           </w:p>
         </w:tc>
@@ -554,15 +546,7 @@
               <w:spacing w:line="240" w:lineRule="auto"/>
             </w:pPr>
             <w:r>
-              <w:t>(CRS_</w:t>
-            </w:r>
-            <w:proofErr w:type="gramStart"/>
-            <w:r>
-              <w:t>NAME,SL</w:t>
-            </w:r>
-            <w:proofErr w:type="gramEnd"/>
-            <w:r>
-              <w:t>_NAME)</w:t>
+              <w:t>NONE</w:t>
             </w:r>
           </w:p>
         </w:tc>
@@ -582,15 +566,7 @@
               <w:spacing w:line="240" w:lineRule="auto"/>
             </w:pPr>
             <w:r>
-              <w:t>(CRS_NAME,</w:t>
-            </w:r>
-          </w:p>
-          <w:p>
-            <w:pPr>
-              <w:spacing w:line="240" w:lineRule="auto"/>
-            </w:pPr>
-            <w:r>
-              <w:t>SL_NAME)</w:t>
+              <w:t>NONE</w:t>
             </w:r>
           </w:p>
         </w:tc>
@@ -611,14 +587,6 @@
             </w:pPr>
             <w:r>
               <w:t>CRS_NAME</w:t>
-            </w:r>
-          </w:p>
-          <w:p>
-            <w:pPr>
-              <w:spacing w:line="240" w:lineRule="auto"/>
-            </w:pPr>
-            <w:r>
-              <w:t>SL_NAME</w:t>
             </w:r>
           </w:p>
         </w:tc>
@@ -5672,10 +5640,7 @@
         <w:tab/>
       </w:r>
       <w:r>
-        <w:t xml:space="preserve">  </w:t>
-      </w:r>
-      <w:r>
-        <w:t xml:space="preserve">      </w:t>
+        <w:t xml:space="preserve">        </w:t>
       </w:r>
       <w:r>
         <w:t>S</w:t>
@@ -10420,6 +10385,7 @@
       <w:pPr>
         <w:spacing w:line="240" w:lineRule="auto"/>
       </w:pPr>
+      <w:bookmarkStart w:id="1" w:name="_GoBack"/>
       <w:r>
         <w:lastRenderedPageBreak/>
         <w:t>ANS:</w:t>
@@ -10430,252 +10396,472 @@
         <w:spacing w:line="240" w:lineRule="auto"/>
       </w:pPr>
       <w:r>
-        <w:t>1.</w:t>
-      </w:r>
-      <w:r>
-        <w:t>Find the names of all destinations within 20 miles.</w:t>
+        <w:t>1.Find the names of all destinations within 20 miles.</w:t>
       </w:r>
     </w:p>
     <w:p>
       <w:pPr>
-        <w:spacing w:line="240" w:lineRule="auto"/>
-        <w:rPr>
+        <w:pStyle w:val="ListParagraph"/>
+        <w:widowControl w:val="0"/>
+        <w:autoSpaceDE w:val="0"/>
+        <w:autoSpaceDN w:val="0"/>
+        <w:adjustRightInd w:val="0"/>
+        <w:spacing w:before="120" w:after="120" w:line="360" w:lineRule="auto"/>
+        <w:ind w:left="907"/>
+        <w:rPr>
+          <w:rFonts w:ascii="Cambria" w:hAnsi="Cambria" w:cs="Cambria"/>
+          <w:color w:val="0000CC"/>
+        </w:rPr>
+      </w:pPr>
+      <w:proofErr w:type="spellStart"/>
+      <w:r>
+        <w:rPr>
+          <w:rFonts w:ascii="Cambria" w:hAnsi="Cambria" w:cs="Cambria"/>
+          <w:color w:val="0000CC"/>
+          <w:sz w:val="24"/>
+          <w:szCs w:val="24"/>
+        </w:rPr>
+        <w:t>Π</w:t>
+      </w:r>
+      <w:r>
+        <w:rPr>
+          <w:rFonts w:ascii="Cambria" w:hAnsi="Cambria" w:cs="Cambria"/>
+          <w:color w:val="0000CC"/>
+          <w:sz w:val="24"/>
+          <w:szCs w:val="24"/>
+          <w:vertAlign w:val="subscript"/>
+        </w:rPr>
+        <w:t>destName</w:t>
+      </w:r>
+      <w:proofErr w:type="spellEnd"/>
+      <w:r>
+        <w:rPr>
+          <w:rFonts w:ascii="Cambria" w:hAnsi="Cambria" w:cs="Cambria"/>
           <w:b/>
           <w:bCs/>
-        </w:rPr>
-      </w:pPr>
-      <w:r>
-        <w:rPr>
-          <w:rFonts w:ascii="Cambria Math" w:hAnsi="Cambria Math" w:cs="Cambria Math"/>
+          <w:sz w:val="24"/>
+          <w:szCs w:val="24"/>
+        </w:rPr>
+        <w:t xml:space="preserve"> </w:t>
+      </w:r>
+      <w:r>
+        <w:rPr>
+          <w:rFonts w:ascii="Cambria" w:hAnsi="Cambria" w:cs="Cambria"/>
+          <w:color w:val="0000CC"/>
+          <w:sz w:val="24"/>
+          <w:szCs w:val="24"/>
+        </w:rPr>
+        <w:t>(</w:t>
+      </w:r>
+      <w:proofErr w:type="spellStart"/>
+      <w:r>
+        <w:rPr>
+          <w:rFonts w:ascii="Cambria" w:hAnsi="Cambria" w:cs="Cambria"/>
+          <w:color w:val="0000CC"/>
+          <w:sz w:val="24"/>
+          <w:szCs w:val="24"/>
+        </w:rPr>
+        <w:t>σ</w:t>
+      </w:r>
+      <w:proofErr w:type="gramStart"/>
+      <w:r>
+        <w:rPr>
+          <w:rFonts w:ascii="Cambria" w:hAnsi="Cambria" w:cs="Cambria"/>
+          <w:color w:val="0000CC"/>
+          <w:sz w:val="24"/>
+          <w:szCs w:val="24"/>
+          <w:vertAlign w:val="subscript"/>
+        </w:rPr>
+        <w:t>distance</w:t>
+      </w:r>
+      <w:proofErr w:type="spellEnd"/>
+      <w:r>
+        <w:rPr>
+          <w:rFonts w:ascii="Cambria" w:hAnsi="Cambria" w:cs="Cambria"/>
+          <w:color w:val="0000CC"/>
+          <w:sz w:val="24"/>
+          <w:szCs w:val="24"/>
+          <w:vertAlign w:val="subscript"/>
+        </w:rPr>
+        <w:t xml:space="preserve">  ≤</w:t>
+      </w:r>
+      <w:proofErr w:type="gramEnd"/>
+      <w:r>
+        <w:rPr>
+          <w:rFonts w:ascii="Cambria" w:hAnsi="Cambria" w:cs="Cambria"/>
+          <w:color w:val="0000CC"/>
+          <w:sz w:val="24"/>
+          <w:szCs w:val="24"/>
+          <w:vertAlign w:val="subscript"/>
+        </w:rPr>
+        <w:t xml:space="preserve"> 20 </w:t>
+      </w:r>
+      <w:r>
+        <w:rPr>
+          <w:rFonts w:ascii="Cambria" w:hAnsi="Cambria" w:cs="Cambria"/>
+          <w:color w:val="0000CC"/>
+          <w:sz w:val="24"/>
+          <w:szCs w:val="24"/>
+        </w:rPr>
+        <w:t>(Destination) )</w:t>
+      </w:r>
+    </w:p>
+    <w:p>
+      <w:pPr>
+        <w:spacing w:line="240" w:lineRule="auto"/>
+      </w:pPr>
+      <w:r>
+        <w:t>2.List the names of all operators with at least one journey priced at under $5.</w:t>
+      </w:r>
+    </w:p>
+    <w:p>
+      <w:pPr>
+        <w:pStyle w:val="ListParagraph"/>
+        <w:tabs>
+          <w:tab w:val="left" w:pos="0"/>
+          <w:tab w:val="left" w:pos="360"/>
+        </w:tabs>
+        <w:rPr>
+          <w:rFonts w:ascii="Cambria" w:hAnsi="Cambria" w:cs="Cambria"/>
+          <w:color w:val="0000CC"/>
+        </w:rPr>
+      </w:pPr>
+      <w:proofErr w:type="spellStart"/>
+      <w:r>
+        <w:rPr>
+          <w:rFonts w:ascii="Cambria" w:hAnsi="Cambria" w:cs="Cambria"/>
+          <w:color w:val="0000CC"/>
+          <w:sz w:val="24"/>
+          <w:szCs w:val="24"/>
+        </w:rPr>
+        <w:t>Π</w:t>
+      </w:r>
+      <w:r>
+        <w:rPr>
+          <w:rFonts w:ascii="Cambria" w:hAnsi="Cambria" w:cs="Cambria"/>
+          <w:color w:val="0000CC"/>
+          <w:sz w:val="24"/>
+          <w:szCs w:val="24"/>
+          <w:vertAlign w:val="subscript"/>
+        </w:rPr>
+        <w:t>opName</w:t>
+      </w:r>
+      <w:proofErr w:type="spellEnd"/>
+      <w:r>
+        <w:rPr>
+          <w:rFonts w:ascii="Cambria" w:hAnsi="Cambria" w:cs="Cambria"/>
+          <w:color w:val="0000CC"/>
+          <w:sz w:val="24"/>
+          <w:szCs w:val="24"/>
+          <w:vertAlign w:val="subscript"/>
+        </w:rPr>
+        <w:t xml:space="preserve"> </w:t>
+      </w:r>
+      <w:r>
+        <w:rPr>
+          <w:rFonts w:ascii="Cambria" w:hAnsi="Cambria" w:cs="Cambria"/>
+          <w:color w:val="0000CC"/>
+        </w:rPr>
+        <w:t>(Operator ⋈</w:t>
+      </w:r>
+      <w:r>
+        <w:rPr>
+          <w:rFonts w:ascii="Cambria" w:hAnsi="Cambria" w:cs="Cambria"/>
           <w:b/>
           <w:bCs/>
-        </w:rPr>
-        <w:t>𝚷</w:t>
-      </w:r>
-      <w:proofErr w:type="spellStart"/>
-      <w:r>
-        <w:rPr>
+          <w:sz w:val="24"/>
+          <w:szCs w:val="24"/>
+        </w:rPr>
+        <w:t xml:space="preserve"> </w:t>
+      </w:r>
+      <w:r>
+        <w:rPr>
+          <w:rFonts w:ascii="Cambria" w:hAnsi="Cambria" w:cs="Cambria"/>
+          <w:color w:val="0000CC"/>
+          <w:sz w:val="24"/>
+          <w:szCs w:val="24"/>
+          <w:vertAlign w:val="subscript"/>
+        </w:rPr>
+        <w:t>price&lt;5</w:t>
+      </w:r>
+      <w:proofErr w:type="gramStart"/>
+      <w:r>
+        <w:rPr>
+          <w:rFonts w:ascii="Cambria" w:hAnsi="Cambria" w:cs="Cambria"/>
           <w:b/>
           <w:bCs/>
-        </w:rPr>
-        <w:t>destName</w:t>
-      </w:r>
-      <w:proofErr w:type="spellEnd"/>
-      <w:r>
-        <w:rPr>
+          <w:sz w:val="24"/>
+          <w:szCs w:val="24"/>
+          <w:vertAlign w:val="subscript"/>
+        </w:rPr>
+        <w:t xml:space="preserve"> </w:t>
+      </w:r>
+      <w:r>
+        <w:rPr>
+          <w:rFonts w:ascii="Cambria" w:hAnsi="Cambria" w:cs="Cambria"/>
           <w:b/>
           <w:bCs/>
+          <w:sz w:val="24"/>
+          <w:szCs w:val="24"/>
+        </w:rPr>
+        <w:t xml:space="preserve">  </w:t>
+      </w:r>
+      <w:r>
+        <w:rPr>
+          <w:rFonts w:ascii="Cambria" w:hAnsi="Cambria" w:cs="Cambria"/>
+          <w:color w:val="0000CC"/>
+          <w:sz w:val="24"/>
+          <w:szCs w:val="24"/>
         </w:rPr>
         <w:t>(</w:t>
       </w:r>
-      <w:r>
-        <w:rPr>
-          <w:rFonts w:ascii="Cambria Math" w:hAnsi="Cambria Math" w:cs="Cambria Math"/>
+      <w:proofErr w:type="spellStart"/>
+      <w:proofErr w:type="gramEnd"/>
+      <w:r>
+        <w:rPr>
+          <w:rFonts w:ascii="Cambria" w:hAnsi="Cambria" w:cs="Cambria"/>
+          <w:color w:val="0000CC"/>
+          <w:sz w:val="24"/>
+          <w:szCs w:val="24"/>
+        </w:rPr>
+        <w:t>Jorney</w:t>
+      </w:r>
+      <w:proofErr w:type="spellEnd"/>
+      <w:r>
+        <w:rPr>
+          <w:rFonts w:ascii="Cambria" w:hAnsi="Cambria" w:cs="Cambria"/>
+          <w:color w:val="0000CC"/>
+          <w:sz w:val="24"/>
+          <w:szCs w:val="24"/>
+        </w:rPr>
+        <w:t>))</w:t>
+      </w:r>
+    </w:p>
+    <w:p>
+      <w:pPr>
+        <w:tabs>
+          <w:tab w:val="left" w:pos="0"/>
+          <w:tab w:val="left" w:pos="360"/>
+        </w:tabs>
+      </w:pPr>
+      <w:r>
+        <w:t xml:space="preserve">3. List the names of all operators and prices of journeys to ‘Boston’. </w:t>
+      </w:r>
+    </w:p>
+    <w:p>
+      <w:pPr>
+        <w:tabs>
+          <w:tab w:val="left" w:pos="0"/>
+          <w:tab w:val="left" w:pos="360"/>
+        </w:tabs>
+        <w:rPr>
+          <w:rFonts w:ascii="Cambria" w:hAnsi="Cambria" w:cs="Cambria"/>
+          <w:color w:val="0000CC"/>
+          <w:sz w:val="24"/>
+          <w:szCs w:val="24"/>
+          <w:vertAlign w:val="subscript"/>
+        </w:rPr>
+      </w:pPr>
+      <w:r>
+        <w:t xml:space="preserve">      </w:t>
+      </w:r>
+      <w:proofErr w:type="spellStart"/>
+      <w:r>
+        <w:rPr>
+          <w:rFonts w:ascii="Cambria" w:hAnsi="Cambria" w:cs="Cambria"/>
+          <w:color w:val="0000CC"/>
+        </w:rPr>
+        <w:t>Π</w:t>
+      </w:r>
+      <w:proofErr w:type="gramStart"/>
+      <w:r>
+        <w:rPr>
+          <w:rFonts w:ascii="Cambria" w:hAnsi="Cambria" w:cs="Cambria"/>
+          <w:color w:val="0000CC"/>
+          <w:sz w:val="24"/>
+          <w:szCs w:val="24"/>
+          <w:vertAlign w:val="subscript"/>
+        </w:rPr>
+        <w:t>opName,price</w:t>
+      </w:r>
+      <w:proofErr w:type="spellEnd"/>
+      <w:proofErr w:type="gramEnd"/>
+      <w:r>
+        <w:rPr>
+          <w:rFonts w:ascii="Cambria" w:hAnsi="Cambria" w:cs="Cambria"/>
+          <w:color w:val="0000CC"/>
+        </w:rPr>
+        <w:t>(</w:t>
+      </w:r>
+      <w:proofErr w:type="spellStart"/>
+      <w:r>
+        <w:rPr>
+          <w:rFonts w:ascii="Cambria" w:hAnsi="Cambria" w:cs="Cambria"/>
+          <w:color w:val="0000CC"/>
+          <w:sz w:val="24"/>
+          <w:szCs w:val="24"/>
+          <w:vertAlign w:val="subscript"/>
+        </w:rPr>
+        <w:t>σdestName</w:t>
+      </w:r>
+      <w:proofErr w:type="spellEnd"/>
+      <w:r>
+        <w:rPr>
+          <w:rFonts w:ascii="Cambria" w:hAnsi="Cambria" w:cs="Cambria"/>
+          <w:color w:val="0000CC"/>
+          <w:sz w:val="24"/>
+          <w:szCs w:val="24"/>
+          <w:vertAlign w:val="subscript"/>
+        </w:rPr>
+        <w:t xml:space="preserve">='Boston' </w:t>
+      </w:r>
+      <w:r>
+        <w:rPr>
+          <w:rFonts w:ascii="Cambria" w:hAnsi="Cambria" w:cs="Cambria"/>
+          <w:color w:val="0000CC"/>
+        </w:rPr>
+        <w:t>((Operator  ⋈</w:t>
+      </w:r>
+      <w:r>
+        <w:rPr>
+          <w:rFonts w:ascii="Cambria" w:hAnsi="Cambria" w:cs="Cambria"/>
+          <w:color w:val="0000CC"/>
+          <w:sz w:val="24"/>
+          <w:szCs w:val="24"/>
+          <w:vertAlign w:val="subscript"/>
+        </w:rPr>
+        <w:t xml:space="preserve">operator. </w:t>
+      </w:r>
+      <w:proofErr w:type="spellStart"/>
+      <w:proofErr w:type="gramStart"/>
+      <w:r>
+        <w:rPr>
+          <w:rFonts w:ascii="Cambria" w:hAnsi="Cambria" w:cs="Cambria"/>
+          <w:color w:val="0000CC"/>
+          <w:sz w:val="24"/>
+          <w:szCs w:val="24"/>
+          <w:vertAlign w:val="subscript"/>
+        </w:rPr>
+        <w:t>OpCode</w:t>
+      </w:r>
+      <w:proofErr w:type="spellEnd"/>
+      <w:r>
+        <w:rPr>
+          <w:rFonts w:ascii="Cambria" w:hAnsi="Cambria" w:cs="Cambria"/>
+          <w:color w:val="0000CC"/>
+          <w:sz w:val="24"/>
+          <w:szCs w:val="24"/>
+          <w:vertAlign w:val="subscript"/>
+        </w:rPr>
+        <w:t>=</w:t>
+      </w:r>
+      <w:proofErr w:type="spellStart"/>
+      <w:r>
+        <w:rPr>
+          <w:rFonts w:ascii="Cambria" w:hAnsi="Cambria" w:cs="Cambria"/>
+          <w:color w:val="0000CC"/>
+          <w:sz w:val="24"/>
+          <w:szCs w:val="24"/>
+          <w:vertAlign w:val="subscript"/>
+        </w:rPr>
+        <w:t>Journey.opCode</w:t>
+      </w:r>
+      <w:proofErr w:type="spellEnd"/>
+      <w:r>
+        <w:rPr>
+          <w:rFonts w:ascii="Cambria" w:hAnsi="Cambria" w:cs="Cambria"/>
+          <w:color w:val="0000CC"/>
+          <w:sz w:val="24"/>
+          <w:szCs w:val="24"/>
+          <w:vertAlign w:val="subscript"/>
+        </w:rPr>
+        <w:t xml:space="preserve"> </w:t>
+      </w:r>
+      <w:r>
+        <w:rPr>
+          <w:rFonts w:ascii="Cambria" w:hAnsi="Cambria" w:cs="Cambria"/>
+          <w:color w:val="0000CC"/>
+        </w:rPr>
+        <w:t xml:space="preserve"> Journey</w:t>
+      </w:r>
+      <w:proofErr w:type="gramEnd"/>
+      <w:r>
+        <w:rPr>
+          <w:rFonts w:ascii="Cambria" w:hAnsi="Cambria" w:cs="Cambria"/>
+          <w:color w:val="0000CC"/>
+        </w:rPr>
+        <w:t xml:space="preserve">)) ⋈ </w:t>
+      </w:r>
+      <w:r>
+        <w:rPr>
+          <w:rFonts w:ascii="Cambria" w:hAnsi="Cambria" w:cs="Cambria"/>
+          <w:color w:val="0000CC"/>
+        </w:rPr>
+        <w:t xml:space="preserve">         </w:t>
+      </w:r>
+      <w:proofErr w:type="spellStart"/>
+      <w:r>
+        <w:rPr>
+          <w:rFonts w:ascii="Cambria" w:hAnsi="Cambria" w:cs="Cambria"/>
+          <w:color w:val="0000CC"/>
+          <w:sz w:val="24"/>
+          <w:szCs w:val="24"/>
+          <w:vertAlign w:val="subscript"/>
+        </w:rPr>
+        <w:t>Journey.destCode</w:t>
+      </w:r>
+      <w:proofErr w:type="spellEnd"/>
+      <w:r>
+        <w:rPr>
+          <w:rFonts w:ascii="Cambria" w:hAnsi="Cambria" w:cs="Cambria"/>
+          <w:color w:val="0000CC"/>
+          <w:sz w:val="24"/>
+          <w:szCs w:val="24"/>
+          <w:vertAlign w:val="subscript"/>
+        </w:rPr>
+        <w:t>=</w:t>
+      </w:r>
+      <w:proofErr w:type="spellStart"/>
+      <w:r>
+        <w:rPr>
+          <w:rFonts w:ascii="Cambria" w:hAnsi="Cambria" w:cs="Cambria"/>
+          <w:color w:val="0000CC"/>
+          <w:sz w:val="24"/>
+          <w:szCs w:val="24"/>
+          <w:vertAlign w:val="subscript"/>
+        </w:rPr>
+        <w:t>Destination.destCode</w:t>
+      </w:r>
+      <w:proofErr w:type="spellEnd"/>
+      <w:r>
+        <w:rPr>
+          <w:rFonts w:ascii="Cambria" w:hAnsi="Cambria" w:cs="Cambria"/>
+          <w:color w:val="0000CC"/>
+          <w:sz w:val="24"/>
+          <w:szCs w:val="24"/>
+          <w:vertAlign w:val="subscript"/>
+        </w:rPr>
+        <w:t xml:space="preserve"> </w:t>
+      </w:r>
+      <w:r>
+        <w:rPr>
+          <w:rFonts w:ascii="Cambria" w:hAnsi="Cambria" w:cs="Cambria"/>
+          <w:color w:val="0000CC"/>
+        </w:rPr>
+        <w:t>( Destination )))</w:t>
+      </w:r>
+    </w:p>
+    <w:p>
+      <w:pPr>
+        <w:shd w:val="clear" w:color="auto" w:fill="FFFFFF"/>
+        <w:spacing w:after="0" w:line="240" w:lineRule="auto"/>
+        <w:rPr>
           <w:b/>
           <w:bCs/>
         </w:rPr>
-        <w:t>𝞼</w:t>
-      </w:r>
-      <w:r>
-        <w:rPr>
-          <w:b/>
-          <w:bCs/>
-        </w:rPr>
-        <w:t>distance&lt;20(Destination))</w:t>
-      </w:r>
+      </w:pPr>
     </w:p>
-    <w:p>
-      <w:pPr>
-        <w:spacing w:line="240" w:lineRule="auto"/>
-      </w:pPr>
-      <w:r>
-        <w:t>2.</w:t>
-      </w:r>
-      <w:r>
-        <w:t>List the names of all operators with at least one journey priced at under $5.</w:t>
-      </w:r>
-    </w:p>
-    <w:p>
-      <w:pPr>
-        <w:spacing w:line="240" w:lineRule="auto"/>
-        <w:rPr>
-          <w:b/>
-          <w:bCs/>
-        </w:rPr>
-      </w:pPr>
-      <w:r>
-        <w:rPr>
-          <w:b/>
-          <w:bCs/>
-        </w:rPr>
-        <w:t xml:space="preserve"> </w:t>
-      </w:r>
-      <w:r>
-        <w:rPr>
-          <w:rFonts w:ascii="Cambria Math" w:hAnsi="Cambria Math" w:cs="Cambria Math"/>
-          <w:b/>
-          <w:bCs/>
-        </w:rPr>
-        <w:t>𝚷</w:t>
-      </w:r>
-      <w:proofErr w:type="spellStart"/>
-      <w:proofErr w:type="gramStart"/>
-      <w:r>
-        <w:rPr>
-          <w:b/>
-          <w:bCs/>
-        </w:rPr>
-        <w:t>destName</w:t>
-      </w:r>
-      <w:proofErr w:type="spellEnd"/>
-      <w:r>
-        <w:rPr>
-          <w:b/>
-          <w:bCs/>
-        </w:rPr>
-        <w:t>( Operator</w:t>
-      </w:r>
-      <w:proofErr w:type="gramEnd"/>
-      <w:r>
-        <w:rPr>
-          <w:b/>
-          <w:bCs/>
-        </w:rPr>
-        <w:t xml:space="preserve"> </w:t>
-      </w:r>
-      <w:r>
-        <w:rPr>
-          <w:rFonts w:ascii="Cambria Math" w:hAnsi="Cambria Math" w:cs="Cambria Math"/>
-          <w:b/>
-          <w:bCs/>
-        </w:rPr>
-        <w:t>⟕</w:t>
-      </w:r>
-      <w:r>
-        <w:rPr>
-          <w:b/>
-          <w:bCs/>
-        </w:rPr>
-        <w:t xml:space="preserve"> (</w:t>
-      </w:r>
-      <w:r>
-        <w:rPr>
-          <w:rFonts w:ascii="Cambria Math" w:hAnsi="Cambria Math" w:cs="Cambria Math"/>
-          <w:b/>
-          <w:bCs/>
-        </w:rPr>
-        <w:t>𝞼</w:t>
-      </w:r>
-      <w:r>
-        <w:rPr>
-          <w:b/>
-          <w:bCs/>
-        </w:rPr>
-        <w:t>price&lt;5$(Journey))</w:t>
-      </w:r>
-    </w:p>
-    <w:p>
-      <w:pPr>
-        <w:spacing w:line="240" w:lineRule="auto"/>
-        <w:rPr>
-          <w:b/>
-          <w:bCs/>
-        </w:rPr>
-      </w:pPr>
-      <w:r>
-        <w:t xml:space="preserve">3. List the names of all operators and prices of journeys to ‘Boston’. </w:t>
-      </w:r>
-      <w:r>
-        <w:rPr>
-          <w:rFonts w:ascii="Cambria Math" w:hAnsi="Cambria Math" w:cs="Cambria Math"/>
-          <w:b/>
-          <w:bCs/>
-        </w:rPr>
-        <w:t>𝚷</w:t>
-      </w:r>
-      <w:proofErr w:type="spellStart"/>
-      <w:proofErr w:type="gramStart"/>
-      <w:r>
-        <w:rPr>
-          <w:b/>
-          <w:bCs/>
-        </w:rPr>
-        <w:t>opeName,price</w:t>
-      </w:r>
-      <w:proofErr w:type="spellEnd"/>
-      <w:proofErr w:type="gramEnd"/>
-      <w:r>
-        <w:rPr>
-          <w:b/>
-          <w:bCs/>
-        </w:rPr>
-        <w:t>(</w:t>
-      </w:r>
-      <w:r>
-        <w:rPr>
-          <w:rFonts w:ascii="Cambria Math" w:hAnsi="Cambria Math" w:cs="Cambria Math"/>
-          <w:b/>
-          <w:bCs/>
-        </w:rPr>
-        <w:t>𝞼</w:t>
-      </w:r>
-      <w:proofErr w:type="spellStart"/>
-      <w:r>
-        <w:rPr>
-          <w:b/>
-          <w:bCs/>
-        </w:rPr>
-        <w:t>desName</w:t>
-      </w:r>
-      <w:proofErr w:type="spellEnd"/>
-      <w:r>
-        <w:rPr>
-          <w:b/>
-          <w:bCs/>
-        </w:rPr>
-        <w:t xml:space="preserve">=Boston(Destination </w:t>
-      </w:r>
-      <w:r>
-        <w:rPr>
-          <w:rFonts w:ascii="Cambria Math" w:hAnsi="Cambria Math" w:cs="Cambria Math"/>
-          <w:b/>
-          <w:bCs/>
-        </w:rPr>
-        <w:t>⟕</w:t>
-      </w:r>
-      <w:r>
-        <w:rPr>
-          <w:b/>
-          <w:bCs/>
-        </w:rPr>
-        <w:t xml:space="preserve"> Journey)</w:t>
-      </w:r>
-      <w:r>
-        <w:rPr>
-          <w:rFonts w:ascii="Cambria Math" w:hAnsi="Cambria Math" w:cs="Cambria Math"/>
-          <w:b/>
-          <w:bCs/>
-        </w:rPr>
-        <w:t>⟕</w:t>
-      </w:r>
-      <w:r>
-        <w:rPr>
-          <w:b/>
-          <w:bCs/>
-        </w:rPr>
-        <w:t xml:space="preserve"> Operator)</w:t>
-      </w:r>
-    </w:p>
-    <w:p>
-      <w:pPr>
-        <w:shd w:val="clear" w:color="auto" w:fill="FFFFFF"/>
-        <w:spacing w:after="0" w:line="240" w:lineRule="auto"/>
-        <w:rPr>
-          <w:b/>
-          <w:bCs/>
-        </w:rPr>
-      </w:pPr>
-    </w:p>
+    <w:bookmarkEnd w:id="1"/>
     <w:p>
       <w:pPr>
         <w:shd w:val="clear" w:color="auto" w:fill="FFFFFF"/>
@@ -11119,39 +11305,23 @@
           <w:b/>
           <w:bCs/>
         </w:rPr>
-        <w:t xml:space="preserve">   </w:t>
-      </w:r>
+        <w:t xml:space="preserve">   Select all Guests who booked before or at </w:t>
+      </w:r>
+      <w:proofErr w:type="spellStart"/>
       <w:r>
         <w:rPr>
           <w:b/>
           <w:bCs/>
         </w:rPr>
-        <w:t xml:space="preserve">Select all Guests who booked before or at </w:t>
-      </w:r>
-      <w:proofErr w:type="spellStart"/>
+        <w:t>jan</w:t>
+      </w:r>
+      <w:proofErr w:type="spellEnd"/>
       <w:r>
         <w:rPr>
           <w:b/>
           <w:bCs/>
         </w:rPr>
-        <w:t>jan</w:t>
-      </w:r>
-      <w:proofErr w:type="spellEnd"/>
-      <w:r>
-        <w:rPr>
-          <w:b/>
-          <w:bCs/>
-        </w:rPr>
-        <w:t xml:space="preserve"> fir</w:t>
-      </w:r>
-      <w:bookmarkStart w:id="1" w:name="_GoBack"/>
-      <w:bookmarkEnd w:id="1"/>
-      <w:r>
-        <w:rPr>
-          <w:b/>
-          <w:bCs/>
-        </w:rPr>
-        <w:t>st of 2016.</w:t>
+        <w:t xml:space="preserve"> first of 2016.</w:t>
       </w:r>
     </w:p>
     <w:p>
@@ -12735,6 +12905,7 @@
     <w:lsdException w:name="HTML Sample" w:semiHidden="1" w:unhideWhenUsed="1"/>
     <w:lsdException w:name="HTML Typewriter" w:semiHidden="1" w:unhideWhenUsed="1"/>
     <w:lsdException w:name="HTML Variable" w:semiHidden="1" w:unhideWhenUsed="1"/>
+    <w:lsdException w:name="Normal Table" w:semiHidden="1" w:unhideWhenUsed="1"/>
     <w:lsdException w:name="annotation subject" w:semiHidden="1" w:unhideWhenUsed="1"/>
     <w:lsdException w:name="No List" w:semiHidden="1" w:unhideWhenUsed="1"/>
     <w:lsdException w:name="Outline List 1" w:semiHidden="1" w:unhideWhenUsed="1"/>
@@ -12780,9 +12951,11 @@
     <w:lsdException w:name="Table Subtle 1" w:semiHidden="1" w:unhideWhenUsed="1"/>
     <w:lsdException w:name="Table Subtle 2" w:semiHidden="1" w:unhideWhenUsed="1"/>
     <w:lsdException w:name="Table Web 1" w:semiHidden="1" w:unhideWhenUsed="1"/>
+    <w:lsdException w:name="Table Web 2" w:semiHidden="1" w:unhideWhenUsed="1"/>
     <w:lsdException w:name="Table Web 3" w:semiHidden="1" w:unhideWhenUsed="1"/>
     <w:lsdException w:name="Balloon Text" w:semiHidden="1" w:unhideWhenUsed="1"/>
     <w:lsdException w:name="Table Grid" w:uiPriority="39"/>
+    <w:lsdException w:name="Table Theme" w:semiHidden="1" w:unhideWhenUsed="1"/>
     <w:lsdException w:name="Placeholder Text" w:semiHidden="1"/>
     <w:lsdException w:name="No Spacing" w:uiPriority="1" w:qFormat="1"/>
     <w:lsdException w:name="Light Shading" w:uiPriority="60"/>
@@ -13439,7 +13612,7 @@
 </file>
 
 <file path=customXml/itemProps1.xml><?xml version="1.0" encoding="utf-8"?>
-<ds:datastoreItem xmlns:ds="http://schemas.openxmlformats.org/officeDocument/2006/customXml" ds:itemID="{E01E4ACD-EC71-4B17-89F9-BB9118F62931}">
+<ds:datastoreItem xmlns:ds="http://schemas.openxmlformats.org/officeDocument/2006/customXml" ds:itemID="{A8F31836-A49E-4F1E-8E0A-8C01E688F826}">
   <ds:schemaRefs>
     <ds:schemaRef ds:uri="http://schemas.openxmlformats.org/officeDocument/2006/bibliography"/>
   </ds:schemaRefs>

</xml_diff>